<commit_message>
reflection - need to cite code examples for full marks
</commit_message>
<xml_diff>
--- a/WS02/Workshop 2.docx
+++ b/WS02/Workshop 2.docx
@@ -2912,8 +2912,6 @@
         </w:rPr>
         <w:t xml:space="preserve"> with the section letter</w:t>
       </w:r>
-      <w:bookmarkStart w:id="0" w:name="_GoBack"/>
-      <w:bookmarkEnd w:id="0"/>
       <w:r>
         <w:rPr>
           <w:rFonts w:cstheme="minorHAnsi"/>
@@ -3843,6 +3841,48 @@
           <w:sz w:val="24"/>
           <w:szCs w:val="24"/>
         </w:rPr>
+        <w:t>To avoid deductions, cite the code in your solution as an example of your implementation of the concepts</w:t>
+      </w:r>
+      <w:r>
+        <w:rPr>
+          <w:rFonts w:eastAsia="Times New Roman" w:cstheme="minorHAnsi"/>
+          <w:color w:val="000000"/>
+          <w:sz w:val="24"/>
+          <w:szCs w:val="24"/>
+        </w:rPr>
+        <w:t xml:space="preserve"> </w:t>
+      </w:r>
+      <w:r>
+        <w:rPr>
+          <w:rFonts w:eastAsia="Times New Roman" w:cstheme="minorHAnsi"/>
+          <w:color w:val="000000"/>
+          <w:sz w:val="24"/>
+          <w:szCs w:val="24"/>
+        </w:rPr>
+        <w:t xml:space="preserve">that you describe. </w:t>
+      </w:r>
+    </w:p>
+    <w:p>
+      <w:pPr>
+        <w:spacing w:before="100" w:beforeAutospacing="1" w:after="100" w:afterAutospacing="1" w:line="240" w:lineRule="auto"/>
+        <w:textAlignment w:val="baseline"/>
+        <w:rPr>
+          <w:rFonts w:eastAsia="Times New Roman" w:cstheme="minorHAnsi"/>
+          <w:color w:val="000000"/>
+          <w:sz w:val="24"/>
+          <w:szCs w:val="24"/>
+        </w:rPr>
+      </w:pPr>
+      <w:bookmarkStart w:id="0" w:name="_GoBack"/>
+      <w:bookmarkEnd w:id="0"/>
+      <w:r>
+        <w:rPr>
+          <w:rFonts w:eastAsia="Times New Roman" w:cstheme="minorHAnsi"/>
+          <w:color w:val="000000"/>
+          <w:sz w:val="24"/>
+          <w:szCs w:val="24"/>
+        </w:rPr>
+        <w:lastRenderedPageBreak/>
         <w:t>Include all corrections to the Quiz you have received (30%)</w:t>
       </w:r>
       <w:r>
@@ -3885,7 +3925,6 @@
           <w:sz w:val="27"/>
           <w:szCs w:val="27"/>
         </w:rPr>
-        <w:lastRenderedPageBreak/>
         <w:t>At-Home</w:t>
       </w:r>
       <w:r>

</xml_diff>

<commit_message>
added newline to w2.cpp and remove 3rd point from reflection
</commit_message>
<xml_diff>
--- a/WS02/Workshop 2.docx
+++ b/WS02/Workshop 2.docx
@@ -3724,11 +3724,6 @@
     </w:p>
     <w:p>
       <w:pPr>
-        <w:pStyle w:val="ListParagraph"/>
-        <w:numPr>
-          <w:ilvl w:val="0"/>
-          <w:numId w:val="11"/>
-        </w:numPr>
         <w:spacing w:before="100" w:beforeAutospacing="1" w:after="100" w:afterAutospacing="1" w:line="240" w:lineRule="auto"/>
         <w:textAlignment w:val="baseline"/>
         <w:rPr>
@@ -3738,43 +3733,16 @@
           <w:szCs w:val="24"/>
         </w:rPr>
       </w:pPr>
-      <w:r>
-        <w:rPr>
-          <w:rFonts w:eastAsia="Times New Roman" w:cstheme="minorHAnsi"/>
-          <w:color w:val="000000"/>
-          <w:sz w:val="24"/>
-          <w:szCs w:val="24"/>
-        </w:rPr>
-        <w:t xml:space="preserve">the changes </w:t>
-      </w:r>
-      <w:r>
-        <w:rPr>
-          <w:rFonts w:eastAsia="Times New Roman" w:cstheme="minorHAnsi"/>
-          <w:color w:val="000000"/>
-          <w:sz w:val="24"/>
-          <w:szCs w:val="24"/>
-        </w:rPr>
-        <w:t>you made</w:t>
-      </w:r>
-      <w:r>
-        <w:rPr>
-          <w:rFonts w:eastAsia="Times New Roman" w:cstheme="minorHAnsi"/>
-          <w:color w:val="000000"/>
-          <w:sz w:val="24"/>
-          <w:szCs w:val="24"/>
-        </w:rPr>
-        <w:t xml:space="preserve"> in upgrading your </w:t>
-      </w:r>
-      <w:r>
-        <w:rPr>
-          <w:rFonts w:eastAsia="Times New Roman" w:cstheme="minorHAnsi"/>
-          <w:b/>
-          <w:bCs/>
-          <w:color w:val="000080"/>
-          <w:sz w:val="24"/>
-          <w:szCs w:val="24"/>
-        </w:rPr>
-        <w:t>w2</w:t>
+      <w:bookmarkStart w:id="0" w:name="_GoBack"/>
+      <w:bookmarkEnd w:id="0"/>
+      <w:r>
+        <w:rPr>
+          <w:rFonts w:eastAsia="Times New Roman" w:cstheme="minorHAnsi"/>
+          <w:color w:val="000000"/>
+          <w:sz w:val="24"/>
+          <w:szCs w:val="24"/>
+        </w:rPr>
+        <w:t>To avoid deductions, cite the code in your solution as an example of your implementation of the concepts</w:t>
       </w:r>
       <w:r>
         <w:rPr>
@@ -3792,35 +3760,7 @@
           <w:sz w:val="24"/>
           <w:szCs w:val="24"/>
         </w:rPr>
-        <w:t xml:space="preserve">and </w:t>
-      </w:r>
-      <w:r>
-        <w:rPr>
-          <w:rFonts w:eastAsia="Times New Roman" w:cstheme="minorHAnsi"/>
-          <w:b/>
-          <w:color w:val="1F497D" w:themeColor="text2"/>
-          <w:sz w:val="24"/>
-          <w:szCs w:val="24"/>
-        </w:rPr>
-        <w:t>Text</w:t>
-      </w:r>
-      <w:r>
-        <w:rPr>
-          <w:rFonts w:eastAsia="Times New Roman" w:cstheme="minorHAnsi"/>
-          <w:color w:val="000000"/>
-          <w:sz w:val="24"/>
-          <w:szCs w:val="24"/>
-        </w:rPr>
-        <w:t xml:space="preserve"> modules</w:t>
-      </w:r>
-      <w:r>
-        <w:rPr>
-          <w:rFonts w:eastAsia="Times New Roman" w:cstheme="minorHAnsi"/>
-          <w:color w:val="000000"/>
-          <w:sz w:val="24"/>
-          <w:szCs w:val="24"/>
-        </w:rPr>
-        <w:t>.</w:t>
+        <w:t xml:space="preserve">that you describe. </w:t>
       </w:r>
     </w:p>
     <w:p>
@@ -3841,48 +3781,6 @@
           <w:sz w:val="24"/>
           <w:szCs w:val="24"/>
         </w:rPr>
-        <w:t>To avoid deductions, cite the code in your solution as an example of your implementation of the concepts</w:t>
-      </w:r>
-      <w:r>
-        <w:rPr>
-          <w:rFonts w:eastAsia="Times New Roman" w:cstheme="minorHAnsi"/>
-          <w:color w:val="000000"/>
-          <w:sz w:val="24"/>
-          <w:szCs w:val="24"/>
-        </w:rPr>
-        <w:t xml:space="preserve"> </w:t>
-      </w:r>
-      <w:r>
-        <w:rPr>
-          <w:rFonts w:eastAsia="Times New Roman" w:cstheme="minorHAnsi"/>
-          <w:color w:val="000000"/>
-          <w:sz w:val="24"/>
-          <w:szCs w:val="24"/>
-        </w:rPr>
-        <w:t xml:space="preserve">that you describe. </w:t>
-      </w:r>
-    </w:p>
-    <w:p>
-      <w:pPr>
-        <w:spacing w:before="100" w:beforeAutospacing="1" w:after="100" w:afterAutospacing="1" w:line="240" w:lineRule="auto"/>
-        <w:textAlignment w:val="baseline"/>
-        <w:rPr>
-          <w:rFonts w:eastAsia="Times New Roman" w:cstheme="minorHAnsi"/>
-          <w:color w:val="000000"/>
-          <w:sz w:val="24"/>
-          <w:szCs w:val="24"/>
-        </w:rPr>
-      </w:pPr>
-      <w:bookmarkStart w:id="0" w:name="_GoBack"/>
-      <w:bookmarkEnd w:id="0"/>
-      <w:r>
-        <w:rPr>
-          <w:rFonts w:eastAsia="Times New Roman" w:cstheme="minorHAnsi"/>
-          <w:color w:val="000000"/>
-          <w:sz w:val="24"/>
-          <w:szCs w:val="24"/>
-        </w:rPr>
-        <w:lastRenderedPageBreak/>
         <w:t>Include all corrections to the Quiz you have received (30%)</w:t>
       </w:r>
       <w:r>

</xml_diff>